<commit_message>
TImesheet for Wk10 and Report for Wk10 (AG)
</commit_message>
<xml_diff>
--- a/Documents/Management/Managers' Weekly Reports & QA Metrics/Ankita Gangotra/Week 10 Report.docx
+++ b/Documents/Management/Managers' Weekly Reports & QA Metrics/Ankita Gangotra/Week 10 Report.docx
@@ -103,7 +103,45 @@
               <w:rPr>
                 <w:rFonts w:ascii="Century Gothic" w:hAnsi="Century Gothic"/>
               </w:rPr>
-              <w:t>Organised 2 meetings to discuss sprint progress, module progress and plan of action on the first iteration submission.</w:t>
+              <w:t>Organised 2</w:t>
+            </w:r>
+            <w:r>
+              <w:rPr>
+                <w:rFonts w:ascii="Century Gothic" w:hAnsi="Century Gothic"/>
+              </w:rPr>
+              <w:t xml:space="preserve"> meetings to discuss spri</w:t>
+            </w:r>
+            <w:r>
+              <w:rPr>
+                <w:rFonts w:ascii="Century Gothic" w:hAnsi="Century Gothic"/>
+              </w:rPr>
+              <w:t>nt progress, plan for E</w:t>
+            </w:r>
+            <w:bookmarkStart w:id="0" w:name="_GoBack"/>
+            <w:bookmarkEnd w:id="0"/>
+            <w:r>
+              <w:rPr>
+                <w:rFonts w:ascii="Century Gothic" w:hAnsi="Century Gothic"/>
+              </w:rPr>
+              <w:t>aster and</w:t>
+            </w:r>
+            <w:r>
+              <w:rPr>
+                <w:rFonts w:ascii="Century Gothic" w:hAnsi="Century Gothic"/>
+              </w:rPr>
+              <w:t xml:space="preserve"> </w:t>
+            </w:r>
+            <w:r>
+              <w:rPr>
+                <w:rFonts w:ascii="Century Gothic" w:hAnsi="Century Gothic"/>
+              </w:rPr>
+              <w:t>progress</w:t>
+            </w:r>
+            <w:r>
+              <w:rPr>
+                <w:rFonts w:ascii="Century Gothic" w:hAnsi="Century Gothic"/>
+              </w:rPr>
+              <w:t xml:space="preserve"> the first iteration submission.</w:t>
             </w:r>
           </w:p>
           <w:p>
@@ -139,7 +177,7 @@
               <w:rPr>
                 <w:rFonts w:ascii="Century Gothic" w:hAnsi="Century Gothic"/>
               </w:rPr>
-              <w:t>Liaised with Group 4 to sort the issue with the contracts out.</w:t>
+              <w:t>Sent completed iteration to supervisor.</w:t>
             </w:r>
           </w:p>
           <w:p>
@@ -157,79 +195,7 @@
               <w:rPr>
                 <w:rFonts w:ascii="Century Gothic" w:hAnsi="Century Gothic"/>
               </w:rPr>
-              <w:t>Started dialogue with Group 1 to make sure a similar problem doesn’t arise.</w:t>
-            </w:r>
-          </w:p>
-          <w:p>
-            <w:pPr>
-              <w:pStyle w:val="ListParagraph"/>
-              <w:numPr>
-                <w:ilvl w:val="0"/>
-                <w:numId w:val="3"/>
-              </w:numPr>
-              <w:rPr>
-                <w:rFonts w:ascii="Century Gothic" w:hAnsi="Century Gothic"/>
-              </w:rPr>
-            </w:pPr>
-            <w:r>
-              <w:rPr>
-                <w:rFonts w:ascii="Century Gothic" w:hAnsi="Century Gothic"/>
-              </w:rPr>
-              <w:t>Made the Risk Register for the entire project.</w:t>
-            </w:r>
-          </w:p>
-          <w:p>
-            <w:pPr>
-              <w:pStyle w:val="ListParagraph"/>
-              <w:numPr>
-                <w:ilvl w:val="0"/>
-                <w:numId w:val="3"/>
-              </w:numPr>
-              <w:rPr>
-                <w:rFonts w:ascii="Century Gothic" w:hAnsi="Century Gothic"/>
-              </w:rPr>
-            </w:pPr>
-            <w:r>
-              <w:rPr>
-                <w:rFonts w:ascii="Century Gothic" w:hAnsi="Century Gothic"/>
-              </w:rPr>
               <w:t>Updated the Project Plan.</w:t>
-            </w:r>
-          </w:p>
-          <w:p>
-            <w:pPr>
-              <w:pStyle w:val="ListParagraph"/>
-              <w:numPr>
-                <w:ilvl w:val="0"/>
-                <w:numId w:val="3"/>
-              </w:numPr>
-              <w:rPr>
-                <w:rFonts w:ascii="Century Gothic" w:hAnsi="Century Gothic"/>
-              </w:rPr>
-            </w:pPr>
-            <w:r>
-              <w:rPr>
-                <w:rFonts w:ascii="Century Gothic" w:hAnsi="Century Gothic"/>
-              </w:rPr>
-              <w:t>Redefined weekly reports to include QA metrics as well.</w:t>
-            </w:r>
-          </w:p>
-          <w:p>
-            <w:pPr>
-              <w:pStyle w:val="ListParagraph"/>
-              <w:numPr>
-                <w:ilvl w:val="0"/>
-                <w:numId w:val="3"/>
-              </w:numPr>
-              <w:rPr>
-                <w:rFonts w:ascii="Century Gothic" w:hAnsi="Century Gothic"/>
-              </w:rPr>
-            </w:pPr>
-            <w:r>
-              <w:rPr>
-                <w:rFonts w:ascii="Century Gothic" w:hAnsi="Century Gothic"/>
-              </w:rPr>
-              <w:t>Organised a meeting with all other group on Monday (4-5 pm) to revise PWS.</w:t>
             </w:r>
           </w:p>
         </w:tc>
@@ -277,39 +243,15 @@
           </w:tcPr>
           <w:p>
             <w:pPr>
-              <w:pStyle w:val="ListParagraph"/>
-              <w:numPr>
-                <w:ilvl w:val="0"/>
-                <w:numId w:val="4"/>
-              </w:numPr>
-              <w:rPr>
-                <w:rFonts w:ascii="Century Gothic" w:hAnsi="Century Gothic"/>
-              </w:rPr>
-            </w:pPr>
-            <w:r>
-              <w:rPr>
-                <w:rFonts w:ascii="Century Gothic" w:hAnsi="Century Gothic"/>
-              </w:rPr>
-              <w:t>There was a conflict with the buying and selling of modules due on 7</w:t>
-            </w:r>
-            <w:r>
-              <w:rPr>
-                <w:rFonts w:ascii="Century Gothic" w:hAnsi="Century Gothic"/>
-                <w:vertAlign w:val="superscript"/>
-              </w:rPr>
-              <w:t>th</w:t>
-            </w:r>
-            <w:r>
-              <w:rPr>
-                <w:rFonts w:ascii="Century Gothic" w:hAnsi="Century Gothic"/>
-              </w:rPr>
-              <w:t xml:space="preserve"> March. The way the Image module was coded was not acceptable to Group 4 and the way their Audio module was coded was unacceptable for us. Both groups decided to </w:t>
-            </w:r>
-            <w:r>
-              <w:rPr>
-                <w:rFonts w:ascii="Century Gothic" w:hAnsi="Century Gothic"/>
-              </w:rPr>
-              <w:t>redo the modules according to each other’s liking. Both modules were delivered and received on time.</w:t>
+              <w:rPr>
+                <w:rFonts w:ascii="Century Gothic" w:hAnsi="Century Gothic"/>
+              </w:rPr>
+            </w:pPr>
+            <w:r>
+              <w:rPr>
+                <w:rFonts w:ascii="Century Gothic" w:hAnsi="Century Gothic"/>
+              </w:rPr>
+              <w:t>Weekly reports not being submitted on time and as required.</w:t>
             </w:r>
           </w:p>
         </w:tc>
@@ -379,7 +321,7 @@
               <w:rPr>
                 <w:rFonts w:ascii="Century Gothic" w:hAnsi="Century Gothic"/>
               </w:rPr>
-              <w:t>Organise 2-3 more meetings next week to discuss further sprint plans, plan for work over easter and the first iteration.</w:t>
+              <w:t>Update Project Plan to reflect Software Plan.</w:t>
             </w:r>
           </w:p>
           <w:p>
@@ -397,43 +339,7 @@
               <w:rPr>
                 <w:rFonts w:ascii="Century Gothic" w:hAnsi="Century Gothic"/>
               </w:rPr>
-              <w:t>Start coding on Sprint 3.</w:t>
-            </w:r>
-          </w:p>
-          <w:p>
-            <w:pPr>
-              <w:pStyle w:val="ListParagraph"/>
-              <w:numPr>
-                <w:ilvl w:val="0"/>
-                <w:numId w:val="5"/>
-              </w:numPr>
-              <w:rPr>
-                <w:rFonts w:ascii="Century Gothic" w:hAnsi="Century Gothic"/>
-              </w:rPr>
-            </w:pPr>
-            <w:r>
-              <w:rPr>
-                <w:rFonts w:ascii="Century Gothic" w:hAnsi="Century Gothic"/>
-              </w:rPr>
-              <w:t>Approve weekly reports and QA metrics.</w:t>
-            </w:r>
-          </w:p>
-          <w:p>
-            <w:pPr>
-              <w:pStyle w:val="ListParagraph"/>
-              <w:numPr>
-                <w:ilvl w:val="0"/>
-                <w:numId w:val="5"/>
-              </w:numPr>
-              <w:rPr>
-                <w:rFonts w:ascii="Century Gothic" w:hAnsi="Century Gothic"/>
-              </w:rPr>
-            </w:pPr>
-            <w:r>
-              <w:rPr>
-                <w:rFonts w:ascii="Century Gothic" w:hAnsi="Century Gothic"/>
-              </w:rPr>
-              <w:t>Send the supervisor the company breakdown structure with group members’ names.</w:t>
+              <w:t>Start coding on http access with Max Holland.</w:t>
             </w:r>
           </w:p>
         </w:tc>
@@ -483,6 +389,25 @@
                 <w:rFonts w:ascii="Century Gothic" w:hAnsi="Century Gothic"/>
               </w:rPr>
             </w:pPr>
+            <w:r>
+              <w:rPr>
+                <w:rFonts w:ascii="Century Gothic" w:hAnsi="Century Gothic"/>
+              </w:rPr>
+              <w:t>No confirmation from supervisor on approval of iteration.</w:t>
+            </w:r>
+          </w:p>
+          <w:p>
+            <w:pPr>
+              <w:rPr>
+                <w:rFonts w:ascii="Century Gothic" w:hAnsi="Century Gothic"/>
+              </w:rPr>
+            </w:pPr>
+            <w:r>
+              <w:rPr>
+                <w:rFonts w:ascii="Century Gothic" w:hAnsi="Century Gothic"/>
+              </w:rPr>
+              <w:t>Weekly reports need to be addressed.</w:t>
+            </w:r>
           </w:p>
         </w:tc>
       </w:tr>
@@ -665,7 +590,6 @@
                 <w:sz w:val="21"/>
                 <w:szCs w:val="21"/>
               </w:rPr>
-              <w:lastRenderedPageBreak/>
               <w:t>Project wide standards and contracts drawn up and adhered to.</w:t>
             </w:r>
           </w:p>
@@ -710,7 +634,7 @@
                 <w:sz w:val="21"/>
                 <w:szCs w:val="21"/>
               </w:rPr>
-              <w:t>No- Even though the PWS is being adhered to, the PWS itself is quite unclear on many grounds. A meeting has been organized with other groups to clarify these conflicts.</w:t>
+              <w:t>Yes- PWS is being adhered to. There however, still are some issues with the document itself that need to be sorted out.</w:t>
             </w:r>
           </w:p>
         </w:tc>
@@ -916,6 +840,14 @@
               </w:rPr>
               <w:t>Yes</w:t>
             </w:r>
+            <w:r>
+              <w:rPr>
+                <w:rFonts w:ascii="Century Gothic" w:hAnsi="Century Gothic"/>
+                <w:sz w:val="21"/>
+                <w:szCs w:val="21"/>
+              </w:rPr>
+              <w:t>- First iteration and testing plan submitted on Friday (14/03/2013)</w:t>
+            </w:r>
           </w:p>
         </w:tc>
       </w:tr>
@@ -982,7 +914,7 @@
                 <w:sz w:val="21"/>
                 <w:szCs w:val="21"/>
               </w:rPr>
-              <w:t>Yes- The weekly review system and new format of the agenda and minutes ensures this.</w:t>
+              <w:t>No- Not everyone is submitting the report on time and as required.</w:t>
             </w:r>
           </w:p>
         </w:tc>
@@ -1006,6 +938,7 @@
                 <w:sz w:val="21"/>
                 <w:szCs w:val="21"/>
               </w:rPr>
+              <w:lastRenderedPageBreak/>
               <w:t>Documentation completed up to standard.</w:t>
             </w:r>
           </w:p>
@@ -1052,8 +985,6 @@
               </w:rPr>
               <w:t>Yes</w:t>
             </w:r>
-            <w:bookmarkStart w:id="0" w:name="_GoBack"/>
-            <w:bookmarkEnd w:id="0"/>
           </w:p>
         </w:tc>
       </w:tr>
@@ -1158,7 +1089,7 @@
         <w:sz w:val="21"/>
         <w:szCs w:val="21"/>
       </w:rPr>
-      <w:t>1</w:t>
+      <w:t>2</w:t>
     </w:r>
     <w:r>
       <w:rPr>

</xml_diff>

<commit_message>
Revised weekly report Wk 10
</commit_message>
<xml_diff>
--- a/Documents/Management/Managers' Weekly Reports & QA Metrics/Ankita Gangotra/Week 10 Report.docx
+++ b/Documents/Management/Managers' Weekly Reports & QA Metrics/Ankita Gangotra/Week 10 Report.docx
@@ -62,7 +62,16 @@
                 <w:sz w:val="28"/>
                 <w:szCs w:val="28"/>
               </w:rPr>
-              <w:t>Work Beginning: 03/03/2014</w:t>
+              <w:t>Work Beginning: 10</w:t>
+            </w:r>
+            <w:r>
+              <w:rPr>
+                <w:rFonts w:ascii="Century Gothic" w:hAnsi="Century Gothic"/>
+                <w:color w:val="EB817D"/>
+                <w:sz w:val="28"/>
+                <w:szCs w:val="28"/>
+              </w:rPr>
+              <w:t>/03/2014</w:t>
             </w:r>
           </w:p>
         </w:tc>
@@ -117,8 +126,6 @@
               </w:rPr>
               <w:t>nt progress, plan for E</w:t>
             </w:r>
-            <w:bookmarkStart w:id="0" w:name="_GoBack"/>
-            <w:bookmarkEnd w:id="0"/>
             <w:r>
               <w:rPr>
                 <w:rFonts w:ascii="Century Gothic" w:hAnsi="Century Gothic"/>
@@ -280,7 +287,18 @@
                 <w:sz w:val="28"/>
                 <w:szCs w:val="28"/>
               </w:rPr>
-              <w:t>Work Beginning: 10/03/2014</w:t>
+              <w:t>Work Beginning: 17</w:t>
+            </w:r>
+            <w:bookmarkStart w:id="0" w:name="_GoBack"/>
+            <w:bookmarkEnd w:id="0"/>
+            <w:r>
+              <w:rPr>
+                <w:rFonts w:ascii="Century Gothic" w:hAnsi="Century Gothic"/>
+                <w:color w:val="EB817D"/>
+                <w:sz w:val="28"/>
+                <w:szCs w:val="28"/>
+              </w:rPr>
+              <w:t>/03/2014</w:t>
             </w:r>
           </w:p>
         </w:tc>

</xml_diff>